<commit_message>
Meeting report Tuesday 18/10/2022
</commit_message>
<xml_diff>
--- a/Documents/Status Reports/Meeting report/Meeting Summon Group 10.docx
+++ b/Documents/Status Reports/Meeting report/Meeting Summon Group 10.docx
@@ -44,38 +44,51 @@
       </w:r>
     </w:p>
     <w:p>
-      <w:r>
-        <w:rPr>
-          <w:b/>
-          <w:bCs/>
+      <w:pPr>
+        <w:rPr>
+          <w:lang w:val="nb-NO"/>
+        </w:rPr>
+      </w:pPr>
+      <w:r>
+        <w:rPr>
+          <w:b/>
+          <w:bCs/>
+          <w:lang w:val="nb-NO"/>
         </w:rPr>
         <w:t>Present:</w:t>
       </w:r>
       <w:r>
+        <w:rPr>
+          <w:lang w:val="nb-NO"/>
+        </w:rPr>
         <w:t xml:space="preserve"> Even Johan Pereira Haslerud, Jakob Finstad, Harald </w:t>
       </w:r>
       <w:proofErr w:type="spellStart"/>
       <w:r>
+        <w:rPr>
+          <w:lang w:val="nb-NO"/>
+        </w:rPr>
         <w:t>Wangsvik</w:t>
       </w:r>
       <w:proofErr w:type="spellEnd"/>
       <w:r>
-        <w:t xml:space="preserve">, </w:t>
+        <w:rPr>
+          <w:lang w:val="nb-NO"/>
+        </w:rPr>
+        <w:t xml:space="preserve">, Sivert </w:t>
       </w:r>
       <w:proofErr w:type="spellStart"/>
       <w:r>
-        <w:t>Sivert</w:t>
+        <w:rPr>
+          <w:lang w:val="nb-NO"/>
+        </w:rPr>
+        <w:t>Ertshus</w:t>
       </w:r>
       <w:proofErr w:type="spellEnd"/>
       <w:r>
-        <w:t xml:space="preserve"> </w:t>
-      </w:r>
-      <w:proofErr w:type="spellStart"/>
-      <w:r>
-        <w:t>Ertshus</w:t>
-      </w:r>
-      <w:proofErr w:type="spellEnd"/>
-      <w:r>
+        <w:rPr>
+          <w:lang w:val="nb-NO"/>
+        </w:rPr>
         <w:t xml:space="preserve"> (Digital).</w:t>
       </w:r>
     </w:p>
@@ -205,29 +218,58 @@
         <w:t>Time Location:</w:t>
       </w:r>
       <w:r>
-        <w:t xml:space="preserve"> []</w:t>
-      </w:r>
-    </w:p>
-    <w:p>
-      <w:pPr>
-        <w:rPr>
-          <w:lang w:val="nb-NO"/>
-        </w:rPr>
-      </w:pPr>
-      <w:r>
-        <w:rPr>
-          <w:b/>
-          <w:bCs/>
-          <w:lang w:val="nb-NO"/>
+        <w:t xml:space="preserve"> [</w:t>
+      </w:r>
+      <w:r>
+        <w:t xml:space="preserve">18/10/2022, 16:00, NTNU </w:t>
+      </w:r>
+      <w:proofErr w:type="spellStart"/>
+      <w:r>
+        <w:t>Ålesund</w:t>
+      </w:r>
+      <w:proofErr w:type="spellEnd"/>
+      <w:r>
+        <w:t>]</w:t>
+      </w:r>
+    </w:p>
+    <w:p>
+      <w:r>
+        <w:rPr>
+          <w:b/>
+          <w:bCs/>
         </w:rPr>
         <w:t>Present:</w:t>
       </w:r>
       <w:r>
-        <w:rPr>
-          <w:lang w:val="nb-NO"/>
-        </w:rPr>
         <w:t xml:space="preserve"> </w:t>
       </w:r>
+      <w:r>
+        <w:t xml:space="preserve">Even Johan Pereira Haslerud, Jakob Finstad, Harald </w:t>
+      </w:r>
+      <w:proofErr w:type="spellStart"/>
+      <w:r>
+        <w:t>Wangsvik</w:t>
+      </w:r>
+      <w:proofErr w:type="spellEnd"/>
+      <w:r>
+        <w:t xml:space="preserve">, </w:t>
+      </w:r>
+      <w:proofErr w:type="spellStart"/>
+      <w:r>
+        <w:t>Sivert</w:t>
+      </w:r>
+      <w:proofErr w:type="spellEnd"/>
+      <w:r>
+        <w:t xml:space="preserve"> </w:t>
+      </w:r>
+      <w:proofErr w:type="spellStart"/>
+      <w:r>
+        <w:t>Ertshus</w:t>
+      </w:r>
+      <w:proofErr w:type="spellEnd"/>
+      <w:r>
+        <w:t>.</w:t>
+      </w:r>
     </w:p>
     <w:p>
       <w:r>
@@ -240,6 +282,9 @@
       <w:r>
         <w:t xml:space="preserve"> </w:t>
       </w:r>
+      <w:r>
+        <w:t>Even Johan Pereira Haslerud</w:t>
+      </w:r>
     </w:p>
     <w:p/>
     <w:p>
@@ -256,7 +301,95 @@
           <w:bCs/>
           <w:u w:val="single"/>
         </w:rPr>
-        <w:t>Agenda Monday</w:t>
+        <w:t xml:space="preserve">Agenda </w:t>
+      </w:r>
+      <w:r>
+        <w:rPr>
+          <w:b/>
+          <w:bCs/>
+          <w:u w:val="single"/>
+        </w:rPr>
+        <w:t>Tuesday</w:t>
+      </w:r>
+    </w:p>
+    <w:p>
+      <w:pPr>
+        <w:pStyle w:val="Listeavsnitt"/>
+        <w:numPr>
+          <w:ilvl w:val="0"/>
+          <w:numId w:val="1"/>
+        </w:numPr>
+        <w:rPr>
+          <w:b/>
+          <w:bCs/>
+        </w:rPr>
+      </w:pPr>
+      <w:r>
+        <w:t>Collaboration Agreement done</w:t>
+      </w:r>
+    </w:p>
+    <w:p>
+      <w:pPr>
+        <w:pStyle w:val="Listeavsnitt"/>
+        <w:numPr>
+          <w:ilvl w:val="0"/>
+          <w:numId w:val="1"/>
+        </w:numPr>
+        <w:rPr>
+          <w:b/>
+          <w:bCs/>
+        </w:rPr>
+      </w:pPr>
+      <w:r>
+        <w:t>Set up Gant Diagram template</w:t>
+      </w:r>
+    </w:p>
+    <w:p>
+      <w:pPr>
+        <w:pStyle w:val="Listeavsnitt"/>
+        <w:numPr>
+          <w:ilvl w:val="0"/>
+          <w:numId w:val="1"/>
+        </w:numPr>
+        <w:rPr>
+          <w:b/>
+          <w:bCs/>
+        </w:rPr>
+      </w:pPr>
+      <w:r>
+        <w:t>Created 1 Iteration</w:t>
+      </w:r>
+    </w:p>
+    <w:p>
+      <w:pPr>
+        <w:pStyle w:val="Listeavsnitt"/>
+        <w:numPr>
+          <w:ilvl w:val="0"/>
+          <w:numId w:val="1"/>
+        </w:numPr>
+        <w:rPr>
+          <w:b/>
+          <w:bCs/>
+        </w:rPr>
+      </w:pPr>
+      <w:r>
+        <w:t>Management of GitHub issues</w:t>
+      </w:r>
+    </w:p>
+    <w:p>
+      <w:pPr>
+        <w:pStyle w:val="Listeavsnitt"/>
+        <w:numPr>
+          <w:ilvl w:val="0"/>
+          <w:numId w:val="1"/>
+        </w:numPr>
+        <w:rPr>
+          <w:b/>
+          <w:bCs/>
+        </w:rPr>
+      </w:pPr>
+      <w:r>
+        <w:t>Planning of future developing application</w:t>
       </w:r>
     </w:p>
     <w:p>

</xml_diff>